<commit_message>
Documentation and Research updated
IAIA PDF and conceptual development section of level design updated.
</commit_message>
<xml_diff>
--- a/Documentation/Desert-Rain-God/v2-0-Level_Design_Document-DesertRainGod.docx
+++ b/Documentation/Desert-Rain-God/v2-0-Level_Design_Document-DesertRainGod.docx
@@ -48,16 +48,16 @@
         <w:rPr>
           <w:b/>
           <w:i/>
-          <w:sz w:val="96"/>
-          <w:szCs w:val="96"/>
+          <w:sz w:val="72"/>
+          <w:szCs w:val="72"/>
         </w:rPr>
       </w:pPr>
       <w:r>
         <w:rPr>
           <w:b/>
           <w:i/>
-          <w:sz w:val="96"/>
-          <w:szCs w:val="96"/>
+          <w:sz w:val="72"/>
+          <w:szCs w:val="72"/>
         </w:rPr>
         <w:t>Whispers of the American West</w:t>
       </w:r>
@@ -65,8 +65,8 @@
         <w:rPr>
           <w:b/>
           <w:i/>
-          <w:sz w:val="96"/>
-          <w:szCs w:val="96"/>
+          <w:sz w:val="72"/>
+          <w:szCs w:val="72"/>
         </w:rPr>
         <w:t xml:space="preserve">: </w:t>
       </w:r>
@@ -74,8 +74,8 @@
         <w:rPr>
           <w:b/>
           <w:i/>
-          <w:sz w:val="96"/>
-          <w:szCs w:val="96"/>
+          <w:sz w:val="72"/>
+          <w:szCs w:val="72"/>
         </w:rPr>
         <w:t>Desert Rain God</w:t>
       </w:r>
@@ -95,25 +95,22 @@
           <w:sz w:val="48"/>
           <w:szCs w:val="48"/>
         </w:rPr>
-        <w:t>L</w:t>
-      </w:r>
-      <w:r>
+        <w:t>Level Design Document</w:t>
+      </w:r>
+    </w:p>
+    <w:p>
+      <w:pPr>
+        <w:jc w:val="center"/>
         <w:rPr>
           <w:b/>
           <w:sz w:val="48"/>
           <w:szCs w:val="48"/>
         </w:rPr>
-        <w:t>evel Design Document</w:t>
-      </w:r>
+      </w:pPr>
     </w:p>
     <w:p>
       <w:pPr>
         <w:jc w:val="center"/>
-        <w:rPr>
-          <w:b/>
-          <w:sz w:val="48"/>
-          <w:szCs w:val="48"/>
-        </w:rPr>
       </w:pPr>
     </w:p>
     <w:p>
@@ -131,12 +128,12 @@
         <w:jc w:val="center"/>
       </w:pPr>
     </w:p>
+    <w:p/>
     <w:p>
       <w:pPr>
         <w:jc w:val="center"/>
       </w:pPr>
     </w:p>
-    <w:p/>
     <w:p>
       <w:pPr>
         <w:jc w:val="center"/>
@@ -164,11 +161,6 @@
     </w:p>
     <w:p>
       <w:pPr>
-        <w:jc w:val="center"/>
-      </w:pPr>
-    </w:p>
-    <w:p>
-      <w:pPr>
         <w:rPr>
           <w:i/>
         </w:rPr>
@@ -179,6 +171,9 @@
       <w:r>
         <w:t xml:space="preserve">Theresa Devine and Richard </w:t>
       </w:r>
+      <w:r>
+        <w:t>Griffin</w:t>
+      </w:r>
     </w:p>
     <w:p>
       <w:r>
@@ -188,7 +183,7 @@
         <w:rPr>
           <w:i/>
         </w:rPr>
-        <w:t>v1</w:t>
+        <w:t>v2.0</w:t>
       </w:r>
     </w:p>
     <w:p>
@@ -427,7 +422,6 @@
           <w:docPartUnique/>
         </w:docPartObj>
       </w:sdtPr>
-      <w:sdtEndPr/>
       <w:sdtContent>
         <w:p>
           <w:pPr>
@@ -451,10 +445,7 @@
             <w:fldChar w:fldCharType="begin"/>
           </w:r>
           <w:r>
-            <w:instrText xml:space="preserve"> TOC \h \u \</w:instrText>
-          </w:r>
-          <w:r>
-            <w:instrText xml:space="preserve">z </w:instrText>
+            <w:instrText xml:space="preserve"> TOC \h \u \z </w:instrText>
           </w:r>
           <w:r>
             <w:fldChar w:fldCharType="separate"/>
@@ -805,17 +796,7 @@
                 <w:sz w:val="20"/>
                 <w:szCs w:val="20"/>
               </w:rPr>
-              <w:t xml:space="preserve"> &amp;</w:t>
-            </w:r>
-            <w:r>
-              <w:rPr>
-                <w:b/>
-                <w:smallCaps/>
-                <w:color w:val="000000"/>
-                <w:sz w:val="20"/>
-                <w:szCs w:val="20"/>
-              </w:rPr>
-              <w:t xml:space="preserve"> Use</w:t>
+              <w:t xml:space="preserve"> &amp; Use</w:t>
             </w:r>
             <w:r>
               <w:rPr>
@@ -1218,16 +1199,7 @@
                 <w:sz w:val="20"/>
                 <w:szCs w:val="20"/>
               </w:rPr>
-              <w:t>TYPOGRAPH</w:t>
-            </w:r>
-            <w:r>
-              <w:rPr>
-                <w:smallCaps/>
-                <w:color w:val="000000"/>
-                <w:sz w:val="20"/>
-                <w:szCs w:val="20"/>
-              </w:rPr>
-              <w:t>Y</w:t>
+              <w:t>TYPOGRAPHY</w:t>
             </w:r>
             <w:r>
               <w:rPr>
@@ -1629,16 +1601,7 @@
                 <w:sz w:val="20"/>
                 <w:szCs w:val="20"/>
               </w:rPr>
-              <w:t>SOUN</w:t>
-            </w:r>
-            <w:r>
-              <w:rPr>
-                <w:smallCaps/>
-                <w:color w:val="000000"/>
-                <w:sz w:val="20"/>
-                <w:szCs w:val="20"/>
-              </w:rPr>
-              <w:t>D EFFECTS: STINGERS</w:t>
+              <w:t>SOUND EFFECTS: STINGERS</w:t>
             </w:r>
             <w:r>
               <w:rPr>
@@ -2040,16 +2003,7 @@
                 <w:sz w:val="20"/>
                 <w:szCs w:val="20"/>
               </w:rPr>
-              <w:t>SEC</w:t>
-            </w:r>
-            <w:r>
-              <w:rPr>
-                <w:smallCaps/>
-                <w:color w:val="000000"/>
-                <w:sz w:val="20"/>
-                <w:szCs w:val="20"/>
-              </w:rPr>
-              <w:t>URITY VIEW</w:t>
+              <w:t>SECURITY VIEW</w:t>
             </w:r>
             <w:r>
               <w:rPr>
@@ -2174,10 +2128,7 @@
       <w:bookmarkStart w:id="3" w:name="_3znysh7" w:colFirst="0" w:colLast="0"/>
       <w:bookmarkEnd w:id="3"/>
       <w:r>
-        <w:t>01.</w:t>
-      </w:r>
-      <w:r>
-        <w:t>00.00</w:t>
+        <w:t>01.00.00</w:t>
       </w:r>
     </w:p>
     <w:p>
@@ -2316,13 +2267,7 @@
       <w:bookmarkStart w:id="4" w:name="_2et92p0" w:colFirst="0" w:colLast="0"/>
       <w:bookmarkEnd w:id="4"/>
       <w:r>
-        <w:t>0</w:t>
-      </w:r>
-      <w:r>
-        <w:t>2</w:t>
-      </w:r>
-      <w:r>
-        <w:t>.00.00</w:t>
+        <w:t>02.00.00</w:t>
       </w:r>
     </w:p>
     <w:p>
@@ -2381,13 +2326,7 @@
         <w:rPr>
           <w:i/>
         </w:rPr>
-        <w:t xml:space="preserve"> to emulate what the painter feels as she creates/ adds light to the</w:t>
-      </w:r>
-      <w:r>
-        <w:rPr>
-          <w:i/>
-        </w:rPr>
-        <w:t xml:space="preserve"> piece.</w:t>
+        <w:t xml:space="preserve"> to emulate what the painter feels as she creates/ adds light to the piece.</w:t>
       </w:r>
     </w:p>
     <w:p>
@@ -2400,6 +2339,462 @@
     </w:p>
     <w:p>
       <w:r>
+        <w:t xml:space="preserve">Historical amnesia - lands that </w:t>
+      </w:r>
+      <w:proofErr w:type="gramStart"/>
+      <w:r>
+        <w:t>were not ceded</w:t>
+      </w:r>
+      <w:proofErr w:type="gramEnd"/>
+      <w:r>
+        <w:t xml:space="preserve"> and are occupied today. </w:t>
+      </w:r>
+    </w:p>
+    <w:p>
+      <w:r>
+        <w:t>Extinction to force people into submission. Historical trauma is all of ours.</w:t>
+      </w:r>
+    </w:p>
+    <w:p/>
+    <w:p>
+      <w:proofErr w:type="gramStart"/>
+      <w:r>
+        <w:t>Collecting broken treaties?</w:t>
+      </w:r>
+      <w:proofErr w:type="gramEnd"/>
+      <w:r>
+        <w:t xml:space="preserve"> </w:t>
+      </w:r>
+      <w:r>
+        <w:rPr>
+          <w:highlight w:val="yellow"/>
+        </w:rPr>
+        <w:t xml:space="preserve">How </w:t>
+      </w:r>
+      <w:proofErr w:type="gramStart"/>
+      <w:r>
+        <w:rPr>
+          <w:highlight w:val="yellow"/>
+        </w:rPr>
+        <w:t xml:space="preserve">can </w:t>
+      </w:r>
+      <w:proofErr w:type="spellStart"/>
+      <w:r>
+        <w:rPr>
+          <w:highlight w:val="yellow"/>
+        </w:rPr>
+        <w:t>broken</w:t>
+      </w:r>
+      <w:proofErr w:type="spellEnd"/>
+      <w:r>
+        <w:rPr>
+          <w:highlight w:val="yellow"/>
+        </w:rPr>
+        <w:t xml:space="preserve"> treaties be collected</w:t>
+      </w:r>
+      <w:proofErr w:type="gramEnd"/>
+      <w:r>
+        <w:rPr>
+          <w:highlight w:val="yellow"/>
+        </w:rPr>
+        <w:t>?</w:t>
+      </w:r>
+      <w:r>
+        <w:t xml:space="preserve"> The opposite of </w:t>
+      </w:r>
+      <w:proofErr w:type="spellStart"/>
+      <w:r>
+        <w:t>bugsnax</w:t>
+      </w:r>
+      <w:proofErr w:type="spellEnd"/>
+      <w:r>
+        <w:t xml:space="preserve"> – look at the hardship –then given the reward. </w:t>
+      </w:r>
+      <w:bookmarkStart w:id="5" w:name="_GoBack"/>
+      <w:bookmarkEnd w:id="5"/>
+    </w:p>
+    <w:p/>
+    <w:p>
+      <w:r>
+        <w:t xml:space="preserve">This history is not your fault. </w:t>
+      </w:r>
+      <w:proofErr w:type="gramStart"/>
+      <w:r>
+        <w:t>But</w:t>
+      </w:r>
+      <w:proofErr w:type="gramEnd"/>
+      <w:r>
+        <w:t xml:space="preserve"> it is your responsibility.</w:t>
+      </w:r>
+    </w:p>
+    <w:p/>
+    <w:p>
+      <w:r>
+        <w:t xml:space="preserve">Acknowledge the indigenous territories that we live on. Colonization is a messy and violent history that connects us all. </w:t>
+      </w:r>
+    </w:p>
+    <w:p/>
+    <w:p>
+      <w:r>
+        <w:t xml:space="preserve">Learn whose land you live on and what </w:t>
+      </w:r>
+      <w:proofErr w:type="gramStart"/>
+      <w:r>
+        <w:t>has been done</w:t>
+      </w:r>
+      <w:proofErr w:type="gramEnd"/>
+      <w:r>
+        <w:t xml:space="preserve"> to them to allow you to occupy these lands. </w:t>
+      </w:r>
+    </w:p>
+    <w:p/>
+    <w:p>
+      <w:r>
+        <w:t xml:space="preserve">What treaties are important and why? </w:t>
+      </w:r>
+    </w:p>
+    <w:p/>
+    <w:p>
+      <w:r>
+        <w:t>What system of oppression is still alive today because of that broken treaty?</w:t>
+      </w:r>
+    </w:p>
+    <w:p/>
+    <w:p>
+      <w:r>
+        <w:t xml:space="preserve">What action </w:t>
+      </w:r>
+      <w:proofErr w:type="gramStart"/>
+      <w:r>
+        <w:t>be taken</w:t>
+      </w:r>
+      <w:proofErr w:type="gramEnd"/>
+      <w:r>
+        <w:t xml:space="preserve"> today?</w:t>
+      </w:r>
+    </w:p>
+    <w:p/>
+    <w:p/>
+    <w:p/>
+    <w:p/>
+    <w:p>
+      <w:hyperlink r:id="rId11" w:history="1">
+        <w:r>
+          <w:rPr>
+            <w:rStyle w:val="Hyperlink"/>
+          </w:rPr>
+          <w:t>https://paulduran.com/about-santa-fe/general/history/zuni_hopi/</w:t>
+        </w:r>
+      </w:hyperlink>
+      <w:r>
+        <w:t xml:space="preserve"> </w:t>
+      </w:r>
+    </w:p>
+    <w:p/>
+    <w:p>
+      <w:proofErr w:type="spellStart"/>
+      <w:r>
+        <w:t>Shalako</w:t>
+      </w:r>
+      <w:proofErr w:type="spellEnd"/>
+      <w:r>
+        <w:t xml:space="preserve"> is a Zuni ceremony occurring during the first week of December. The participants have been practicing all year to perform their duties, seven new houses have been built to welcome the </w:t>
+      </w:r>
+      <w:proofErr w:type="spellStart"/>
+      <w:r>
+        <w:t>Shalakos</w:t>
+      </w:r>
+      <w:proofErr w:type="spellEnd"/>
+      <w:r>
+        <w:t xml:space="preserve"> (the Giant Couriers of the Rainmakers) and the Longhorns (Rain Gods of the North), and an enormous amount of food is prepared for both residents and visitors. </w:t>
+      </w:r>
+      <w:proofErr w:type="spellStart"/>
+      <w:r>
+        <w:t>Shalako</w:t>
+      </w:r>
+      <w:proofErr w:type="spellEnd"/>
+      <w:r>
+        <w:t xml:space="preserve"> </w:t>
+      </w:r>
+      <w:proofErr w:type="gramStart"/>
+      <w:r>
+        <w:t>brings the old year to a close</w:t>
+      </w:r>
+      <w:proofErr w:type="gramEnd"/>
+      <w:r>
+        <w:t xml:space="preserve"> and welcomes the new year, and asks for rain, the propagation of plants and animals, and the health and </w:t>
+      </w:r>
+      <w:proofErr w:type="spellStart"/>
+      <w:r>
+        <w:t>well being</w:t>
+      </w:r>
+      <w:proofErr w:type="spellEnd"/>
+      <w:r>
+        <w:t xml:space="preserve"> of its participants. It is also a reenactment of various important tribal myths.</w:t>
+      </w:r>
+    </w:p>
+    <w:p/>
+    <w:p/>
+    <w:p>
+      <w:r>
+        <w:t xml:space="preserve">Source: </w:t>
+      </w:r>
+      <w:r>
+        <w:t>iaia_mocna_manifestations_curriculum_guide.pdf</w:t>
+      </w:r>
+    </w:p>
+    <w:p>
+      <w:hyperlink r:id="rId12" w:history="1">
+        <w:r>
+          <w:rPr>
+            <w:rStyle w:val="Hyperlink"/>
+          </w:rPr>
+          <w:t>https://iaia.edu/mocna/mocna-education/</w:t>
+        </w:r>
+      </w:hyperlink>
+    </w:p>
+    <w:p/>
+    <w:p/>
+    <w:p>
+      <w:r>
+        <w:t>https://search.proquest.com/docview/2407600736?pq-origsite=gscholar&amp;fromopenview=true</w:t>
+      </w:r>
+    </w:p>
+    <w:p>
+      <w:r>
+        <w:t xml:space="preserve">"I feel that the doll is alive and has a soul when I start carving it," Cecil said. "I don't put the eyes on a doll until I am finished painting it. I tell it that I </w:t>
+      </w:r>
+      <w:proofErr w:type="gramStart"/>
+      <w:r>
+        <w:t>don't</w:t>
+      </w:r>
+      <w:proofErr w:type="gramEnd"/>
+      <w:r>
+        <w:t xml:space="preserve"> want it to see itself until I am almost finished. When I am carving, the dolls </w:t>
+      </w:r>
+      <w:proofErr w:type="gramStart"/>
+      <w:r>
+        <w:t>don't</w:t>
+      </w:r>
+      <w:proofErr w:type="gramEnd"/>
+      <w:r>
+        <w:t xml:space="preserve"> really talk to me, but I have a feeling that they do. At </w:t>
+      </w:r>
+      <w:proofErr w:type="gramStart"/>
+      <w:r>
+        <w:t>night</w:t>
+      </w:r>
+      <w:proofErr w:type="gramEnd"/>
+      <w:r>
+        <w:t xml:space="preserve"> I don't leave my unfinished dolls in the carving room which is outside the house. I bring them into the house with the rest of the </w:t>
+      </w:r>
+      <w:proofErr w:type="gramStart"/>
+      <w:r>
+        <w:t>family</w:t>
+      </w:r>
+      <w:proofErr w:type="gramEnd"/>
+      <w:r>
+        <w:t xml:space="preserve"> as they are part of the family and are being brought to life. When I am finished carving I say '</w:t>
+      </w:r>
+      <w:proofErr w:type="spellStart"/>
+      <w:r>
+        <w:t>Kwakwai</w:t>
+      </w:r>
+      <w:proofErr w:type="spellEnd"/>
+      <w:r>
+        <w:t>,' thank you." (</w:t>
+      </w:r>
+      <w:proofErr w:type="spellStart"/>
+      <w:r>
+        <w:t>Bassman</w:t>
+      </w:r>
+      <w:proofErr w:type="spellEnd"/>
+      <w:r>
+        <w:t xml:space="preserve"> 1994)</w:t>
+      </w:r>
+    </w:p>
+    <w:p>
+      <w:hyperlink r:id="rId13" w:history="1">
+        <w:r>
+          <w:rPr>
+            <w:rStyle w:val="Hyperlink"/>
+          </w:rPr>
+          <w:t>http://eddiebashacollection.com/collection/cecil-calnimptewa</w:t>
+        </w:r>
+      </w:hyperlink>
+    </w:p>
+    <w:p/>
+    <w:p>
+      <w:proofErr w:type="gramStart"/>
+      <w:r>
+        <w:t>collect-a-thon</w:t>
+      </w:r>
+      <w:proofErr w:type="gramEnd"/>
+      <w:r>
+        <w:t xml:space="preserve"> – collect clouds to create a storm to usher in the new year.</w:t>
+      </w:r>
+      <w:r>
+        <w:t xml:space="preserve"> Bricks for the houses, food for </w:t>
+      </w:r>
+      <w:r>
+        <w:t>the</w:t>
+      </w:r>
+      <w:r>
+        <w:t xml:space="preserve"> feast. </w:t>
+      </w:r>
+    </w:p>
+    <w:p/>
+    <w:p>
+      <w:r>
+        <w:rPr>
+          <w:rFonts w:ascii="Arial" w:hAnsi="Arial" w:cs="Arial"/>
+        </w:rPr>
+        <w:t xml:space="preserve">Of the many learning </w:t>
+      </w:r>
+      <w:proofErr w:type="gramStart"/>
+      <w:r>
+        <w:rPr>
+          <w:rFonts w:ascii="Arial" w:hAnsi="Arial" w:cs="Arial"/>
+        </w:rPr>
+        <w:t>outcomes</w:t>
+      </w:r>
+      <w:proofErr w:type="gramEnd"/>
+      <w:r>
+        <w:rPr>
+          <w:rFonts w:ascii="Arial" w:hAnsi="Arial" w:cs="Arial"/>
+        </w:rPr>
+        <w:t xml:space="preserve"> one may strive for in American Indian studies, this guide will focus on a select few. The knowledge that the </w:t>
+      </w:r>
+      <w:r>
+        <w:rPr>
+          <w:rFonts w:ascii="Arial" w:hAnsi="Arial" w:cs="Arial"/>
+          <w:highlight w:val="yellow"/>
+        </w:rPr>
+        <w:t>indigenous peoples of the Americas continue to live, survive and thrive in contemporary societ</w:t>
+      </w:r>
+      <w:r>
+        <w:rPr>
+          <w:rFonts w:ascii="Arial" w:hAnsi="Arial" w:cs="Arial"/>
+        </w:rPr>
+        <w:t xml:space="preserve">y is the key premise this guide will seek to convey to learners. This contemporary presence </w:t>
+      </w:r>
+      <w:proofErr w:type="gramStart"/>
+      <w:r>
+        <w:rPr>
+          <w:rFonts w:ascii="Arial" w:hAnsi="Arial" w:cs="Arial"/>
+        </w:rPr>
+        <w:t>is further enhanced</w:t>
+      </w:r>
+      <w:proofErr w:type="gramEnd"/>
+      <w:r>
+        <w:rPr>
+          <w:rFonts w:ascii="Arial" w:hAnsi="Arial" w:cs="Arial"/>
+        </w:rPr>
+        <w:t xml:space="preserve"> by the assertion of a </w:t>
+      </w:r>
+      <w:r>
+        <w:rPr>
+          <w:rFonts w:ascii="Arial" w:hAnsi="Arial" w:cs="Arial"/>
+          <w:highlight w:val="yellow"/>
+        </w:rPr>
+        <w:t>Native intelligence – a way of knowing that may encompass or even exceed the terms and patterns</w:t>
+      </w:r>
+      <w:r>
+        <w:rPr>
+          <w:rFonts w:ascii="Arial" w:hAnsi="Arial" w:cs="Arial"/>
+        </w:rPr>
+        <w:t xml:space="preserve"> that we have come to associate with American Indian identities, cultures and histories to date. These assertions – contemporaneous identity and intellectual complexity - apply to American Indians and First Nations peoples whose physical appearances, forms of art and various locations present </w:t>
+      </w:r>
+      <w:r>
+        <w:rPr>
+          <w:rFonts w:ascii="Arial" w:hAnsi="Arial" w:cs="Arial"/>
+          <w:highlight w:val="yellow"/>
+        </w:rPr>
+        <w:t>in a vast constellation of patterns</w:t>
+      </w:r>
+      <w:r>
+        <w:rPr>
+          <w:rFonts w:ascii="Arial" w:hAnsi="Arial" w:cs="Arial"/>
+        </w:rPr>
+        <w:t xml:space="preserve">. </w:t>
+      </w:r>
+      <w:r>
+        <w:rPr>
+          <w:rFonts w:ascii="Arial" w:hAnsi="Arial" w:cs="Arial"/>
+          <w:color w:val="FF0000"/>
+        </w:rPr>
+        <w:t>Established notions of “</w:t>
+      </w:r>
+      <w:proofErr w:type="spellStart"/>
+      <w:r>
+        <w:rPr>
+          <w:rFonts w:ascii="Arial" w:hAnsi="Arial" w:cs="Arial"/>
+          <w:color w:val="FF0000"/>
+        </w:rPr>
+        <w:t>Indianness</w:t>
+      </w:r>
+      <w:proofErr w:type="spellEnd"/>
+      <w:r>
+        <w:rPr>
+          <w:rFonts w:ascii="Arial" w:hAnsi="Arial" w:cs="Arial"/>
+        </w:rPr>
+        <w:t xml:space="preserve">” - Indian art and people as </w:t>
+      </w:r>
+      <w:r>
+        <w:rPr>
+          <w:rFonts w:ascii="Arial" w:hAnsi="Arial" w:cs="Arial"/>
+          <w:color w:val="FF0000"/>
+        </w:rPr>
+        <w:t xml:space="preserve">limited in time and place </w:t>
+      </w:r>
+      <w:r>
+        <w:rPr>
+          <w:rFonts w:ascii="Arial" w:hAnsi="Arial" w:cs="Arial"/>
+        </w:rPr>
+        <w:t xml:space="preserve">- </w:t>
+      </w:r>
+      <w:r>
+        <w:rPr>
+          <w:rFonts w:ascii="Arial" w:hAnsi="Arial" w:cs="Arial"/>
+          <w:color w:val="FF0000"/>
+        </w:rPr>
+        <w:t>restrict our collective competenc</w:t>
+      </w:r>
+      <w:r>
+        <w:rPr>
+          <w:rFonts w:ascii="Arial" w:hAnsi="Arial" w:cs="Arial"/>
+        </w:rPr>
+        <w:t xml:space="preserve">y as members of a diverse society. This guide will introduce learners to the background, skills and attitudes that will </w:t>
+      </w:r>
+      <w:r>
+        <w:rPr>
+          <w:rFonts w:ascii="Arial" w:hAnsi="Arial" w:cs="Arial"/>
+          <w:highlight w:val="yellow"/>
+        </w:rPr>
+        <w:t>enhance their ability to speak knowledgeably about contemporary indigenous realities</w:t>
+      </w:r>
+    </w:p>
+    <w:p/>
+    <w:p/>
+    <w:p/>
+    <w:p/>
+    <w:p/>
+    <w:p/>
+    <w:p/>
+    <w:p/>
+    <w:p/>
+    <w:p/>
+    <w:p/>
+    <w:p>
+      <w:pPr>
+        <w:pBdr>
+          <w:bottom w:val="single" w:sz="6" w:space="1" w:color="auto"/>
+        </w:pBdr>
+      </w:pPr>
+    </w:p>
+    <w:p/>
+    <w:p>
+      <w:r>
         <w:t xml:space="preserve">The only relevant Rain God amongst the New Mexico Native American Tribes is the Navajo god Coyote. (Not related to the Aztec </w:t>
       </w:r>
       <w:proofErr w:type="spellStart"/>
@@ -2431,7 +2826,7 @@
       </w:r>
     </w:p>
     <w:p>
-      <w:hyperlink r:id="rId11" w:history="1">
+      <w:hyperlink r:id="rId14" w:history="1">
         <w:r>
           <w:rPr>
             <w:rStyle w:val="Hyperlink"/>
@@ -2441,7 +2836,7 @@
       </w:hyperlink>
     </w:p>
     <w:p>
-      <w:hyperlink r:id="rId12" w:history="1">
+      <w:hyperlink r:id="rId15" w:history="1">
         <w:r>
           <w:rPr>
             <w:rStyle w:val="Hyperlink"/>
@@ -2451,7 +2846,7 @@
       </w:hyperlink>
     </w:p>
     <w:p>
-      <w:hyperlink r:id="rId13" w:history="1">
+      <w:hyperlink r:id="rId16" w:history="1">
         <w:r>
           <w:rPr>
             <w:rStyle w:val="Hyperlink"/>
@@ -2461,7 +2856,7 @@
       </w:hyperlink>
     </w:p>
     <w:p>
-      <w:hyperlink r:id="rId14" w:history="1">
+      <w:hyperlink r:id="rId17" w:history="1">
         <w:r>
           <w:rPr>
             <w:rStyle w:val="Hyperlink"/>
@@ -2533,13 +2928,78 @@
           <w:i/>
         </w:rPr>
       </w:pPr>
-      <w:bookmarkStart w:id="5" w:name="_GoBack"/>
-      <w:bookmarkEnd w:id="5"/>
-      <w:r>
-        <w:rPr>
-          <w:i/>
-        </w:rPr>
-        <w:t>https://paulduran.com/about-santa-fe/general/history/zuni_hopi/</w:t>
+      <w:hyperlink r:id="rId18" w:history="1">
+        <w:r>
+          <w:rPr>
+            <w:rStyle w:val="Hyperlink"/>
+            <w:i/>
+          </w:rPr>
+          <w:t>https://paulduran.com/about-santa-fe/general/history/zuni_hopi/</w:t>
+        </w:r>
+      </w:hyperlink>
+    </w:p>
+    <w:p>
+      <w:pPr>
+        <w:spacing w:before="240" w:after="240"/>
+        <w:rPr>
+          <w:i/>
+        </w:rPr>
+      </w:pPr>
+    </w:p>
+    <w:p>
+      <w:pPr>
+        <w:spacing w:before="240" w:after="240"/>
+        <w:rPr>
+          <w:i/>
+        </w:rPr>
+      </w:pPr>
+      <w:r>
+        <w:rPr>
+          <w:i/>
+        </w:rPr>
+        <w:t xml:space="preserve">Not </w:t>
+      </w:r>
+      <w:proofErr w:type="gramStart"/>
+      <w:r>
+        <w:rPr>
+          <w:i/>
+        </w:rPr>
+        <w:t>your</w:t>
+      </w:r>
+      <w:proofErr w:type="gramEnd"/>
+      <w:r>
+        <w:rPr>
+          <w:i/>
+        </w:rPr>
+        <w:t xml:space="preserve"> run of the mill collect-a-thon</w:t>
+      </w:r>
+    </w:p>
+    <w:p>
+      <w:pPr>
+        <w:spacing w:before="240" w:after="240"/>
+        <w:rPr>
+          <w:i/>
+        </w:rPr>
+      </w:pPr>
+      <w:r>
+        <w:rPr>
+          <w:i/>
+        </w:rPr>
+        <w:t>Environmental narrative</w:t>
+      </w:r>
+    </w:p>
+    <w:p>
+      <w:pPr>
+        <w:spacing w:before="240" w:after="240"/>
+        <w:rPr>
+          <w:i/>
+        </w:rPr>
+      </w:pPr>
+      <w:r>
+        <w:rPr>
+          <w:i/>
+        </w:rPr>
+        <w:t>Puzzle narrative with collectables</w:t>
       </w:r>
     </w:p>
     <w:p>
@@ -2882,7 +3342,7 @@
                     <pic:cNvPicPr preferRelativeResize="0"/>
                   </pic:nvPicPr>
                   <pic:blipFill>
-                    <a:blip r:embed="rId15"/>
+                    <a:blip r:embed="rId19"/>
                     <a:srcRect/>
                     <a:stretch>
                       <a:fillRect/>
@@ -2923,7 +3383,7 @@
                     <pic:cNvPicPr preferRelativeResize="0"/>
                   </pic:nvPicPr>
                   <pic:blipFill>
-                    <a:blip r:embed="rId16"/>
+                    <a:blip r:embed="rId20"/>
                     <a:srcRect/>
                     <a:stretch>
                       <a:fillRect/>
@@ -3110,22 +3570,14 @@
         </w:rPr>
         <w:t xml:space="preserve">According to these guidelines: </w:t>
       </w:r>
-      <w:hyperlink r:id="rId17">
+      <w:hyperlink r:id="rId21">
         <w:r>
           <w:rPr>
             <w:i/>
             <w:color w:val="0000FF"/>
             <w:u w:val="single"/>
           </w:rPr>
-          <w:t>http://gamea</w:t>
-        </w:r>
-        <w:r>
-          <w:rPr>
-            <w:i/>
-            <w:color w:val="0000FF"/>
-            <w:u w:val="single"/>
-          </w:rPr>
-          <w:t>ccessibilityguidelines.com</w:t>
+          <w:t>http://gameaccessibilityguidelines.com</w:t>
         </w:r>
       </w:hyperlink>
       <w:r>
@@ -3709,13 +4161,7 @@
         <w:rPr>
           <w:i/>
         </w:rPr>
-        <w:t>T</w:t>
-      </w:r>
-      <w:r>
-        <w:rPr>
-          <w:i/>
-        </w:rPr>
-        <w:t xml:space="preserve">hese are the requirements for the game that will become the traceability matrix and will help the team communicate who are working on the game, there is a scoping meeting with the team to determine which requirements </w:t>
+        <w:t xml:space="preserve">These are the requirements for the game that will become the traceability matrix and will help the team communicate who are working on the game, there is a scoping meeting with the team to determine which requirements </w:t>
       </w:r>
       <w:proofErr w:type="gramStart"/>
       <w:r>
@@ -3729,13 +4175,7 @@
         <w:rPr>
           <w:i/>
         </w:rPr>
-        <w:t xml:space="preserve"> and which will be in the </w:t>
-      </w:r>
-      <w:r>
-        <w:rPr>
-          <w:i/>
-        </w:rPr>
-        <w:t>next release or iteration of the project. Add a row for each requirement to this table.</w:t>
+        <w:t xml:space="preserve"> and which will be in the next release or iteration of the project. Add a row for each requirement to this table.</w:t>
       </w:r>
     </w:p>
     <w:p>
@@ -4160,10 +4600,7 @@
           </w:tcPr>
           <w:p>
             <w:r>
-              <w:t>They are further along in their understanding of the game. These users are</w:t>
-            </w:r>
-            <w:r>
-              <w:t xml:space="preserve"> able to try to beat their best time by improving time management and reflexes when avoiding obstacles </w:t>
+              <w:t xml:space="preserve">They are further along in their understanding of the game. These users are able to try to beat their best time by improving time management and reflexes when avoiding obstacles </w:t>
             </w:r>
           </w:p>
         </w:tc>
@@ -4360,7 +4797,7 @@
                     <pic:cNvPicPr preferRelativeResize="0"/>
                   </pic:nvPicPr>
                   <pic:blipFill>
-                    <a:blip r:embed="rId18"/>
+                    <a:blip r:embed="rId22"/>
                     <a:srcRect/>
                     <a:stretch>
                       <a:fillRect/>
@@ -4696,14 +5133,7 @@
           <w:i/>
           <w:u w:val="single"/>
         </w:rPr>
-        <w:t>Possible Alt</w:t>
-      </w:r>
-      <w:r>
-        <w:rPr>
-          <w:i/>
-          <w:u w:val="single"/>
-        </w:rPr>
-        <w:t>ernate Flows:</w:t>
+        <w:t>Possible Alternate Flows:</w:t>
       </w:r>
     </w:p>
     <w:p>
@@ -4993,10 +5423,7 @@
     </w:p>
     <w:p>
       <w:r>
-        <w:t>The splash screen appears and the player chooses to play, quit, or loo</w:t>
-      </w:r>
-      <w:r>
-        <w:t>k at options</w:t>
+        <w:t>The splash screen appears and the player chooses to play, quit, or look at options</w:t>
       </w:r>
     </w:p>
     <w:p>
@@ -5458,13 +5885,7 @@
               <w:rPr>
                 <w:i/>
               </w:rPr>
-              <w:t>Use C</w:t>
-            </w:r>
-            <w:r>
-              <w:rPr>
-                <w:i/>
-              </w:rPr>
-              <w:t>ase Name:</w:t>
+              <w:t>Use Case Name:</w:t>
             </w:r>
           </w:p>
         </w:tc>
@@ -6127,13 +6548,7 @@
         <w:rPr>
           <w:i/>
         </w:rPr>
-        <w:t xml:space="preserve"> and down because of the actual subject of the painting. For</w:t>
-      </w:r>
-      <w:r>
-        <w:rPr>
-          <w:i/>
-        </w:rPr>
-        <w:t xml:space="preserve"> visual indicators, because the moving elements are designed to match as closely to the painting as possible, there will be a slight glow to indicate to the player </w:t>
+        <w:t xml:space="preserve"> and down because of the actual subject of the painting. For visual indicators, because the moving elements are designed to match as closely to the painting as possible, there will be a slight glow to indicate to the player </w:t>
       </w:r>
       <w:r>
         <w:rPr>
@@ -6154,13 +6569,7 @@
         <w:rPr>
           <w:i/>
         </w:rPr>
-        <w:t xml:space="preserve"> make it easier to distinguish without losing the impac</w:t>
-      </w:r>
-      <w:r>
-        <w:rPr>
-          <w:i/>
-        </w:rPr>
-        <w:t xml:space="preserve">t of the color. For </w:t>
+        <w:t xml:space="preserve"> make it easier to distinguish without losing the impact of the color. For </w:t>
       </w:r>
       <w:proofErr w:type="gramStart"/>
       <w:r>
@@ -6254,13 +6663,7 @@
         <w:rPr>
           <w:i/>
         </w:rPr>
-        <w:t xml:space="preserve"> match the feeling of majesty with cool deep blues and purples set against the soft warm oranges, y</w:t>
-      </w:r>
-      <w:r>
-        <w:rPr>
-          <w:i/>
-        </w:rPr>
-        <w:t xml:space="preserve">ellows, and tans of the desert background. These colors will also serve to make the player character stand out against the background more, as the backdrop will begin as a </w:t>
+        <w:t xml:space="preserve"> match the feeling of majesty with cool deep blues and purples set against the soft warm oranges, yellows, and tans of the desert background. These colors will also serve to make the player character stand out against the background more, as the backdrop will begin as a </w:t>
       </w:r>
       <w:proofErr w:type="spellStart"/>
       <w:r>
@@ -6274,13 +6677,7 @@
         <w:rPr>
           <w:i/>
         </w:rPr>
-        <w:t xml:space="preserve"> brown and beige colors that the little Rain God’s blue and purple tones </w:t>
-      </w:r>
-      <w:r>
-        <w:rPr>
-          <w:i/>
-        </w:rPr>
-        <w:t xml:space="preserve">will stand out against. As the contrast </w:t>
+        <w:t xml:space="preserve"> brown and beige colors that the little Rain God’s blue and purple tones will stand out against. As the contrast </w:t>
       </w:r>
       <w:proofErr w:type="gramStart"/>
       <w:r>
@@ -6322,13 +6719,7 @@
         <w:rPr>
           <w:i/>
         </w:rPr>
-        <w:t>The font used for the option, raindrop meter, and instructions will be fr</w:t>
-      </w:r>
-      <w:r>
-        <w:rPr>
-          <w:i/>
-        </w:rPr>
-        <w:t xml:space="preserve">om the Perpetua family of fonts, or a comparable serif font of equal weight that is available for licensing and within the </w:t>
+        <w:t xml:space="preserve">The font used for the option, raindrop meter, and instructions will be from the Perpetua family of fonts, or a comparable serif font of equal weight that is available for licensing and within the </w:t>
       </w:r>
       <w:proofErr w:type="spellStart"/>
       <w:r>
@@ -6342,13 +6733,7 @@
         <w:rPr>
           <w:i/>
         </w:rPr>
-        <w:t xml:space="preserve"> engine. Perpetua is usable on Microsoft products for personal computer use. This choice was made because this family of fon</w:t>
-      </w:r>
-      <w:r>
-        <w:rPr>
-          <w:i/>
-        </w:rPr>
-        <w:t xml:space="preserve">ts is easily readable, particularly as a </w:t>
+        <w:t xml:space="preserve"> engine. Perpetua is usable on Microsoft products for personal computer use. This choice was made because this family of fonts is easily readable, particularly as a </w:t>
       </w:r>
       <w:proofErr w:type="spellStart"/>
       <w:r>
@@ -6390,19 +6775,7 @@
         <w:rPr>
           <w:i/>
         </w:rPr>
-        <w:t xml:space="preserve"> player to easily locate and then read th</w:t>
-      </w:r>
-      <w:r>
-        <w:rPr>
-          <w:i/>
-        </w:rPr>
-        <w:t>e raindrop meter, and menus will also be on a backsplash, as the colors of the entire game will shift so much that a simple color difference will not be reliable enough for contrasting text from background. As there are no large blocks of text, rag, widows</w:t>
-      </w:r>
-      <w:r>
-        <w:rPr>
-          <w:i/>
-        </w:rPr>
-        <w:t xml:space="preserve">, and orphans will not be an issue. Additionally, standard kerning will be effective. </w:t>
+        <w:t xml:space="preserve"> player to easily locate and then read the raindrop meter, and menus will also be on a backsplash, as the colors of the entire game will shift so much that a simple color difference will not be reliable enough for contrasting text from background. As there are no large blocks of text, rag, widows, and orphans will not be an issue. Additionally, standard kerning will be effective. </w:t>
       </w:r>
     </w:p>
     <w:p>
@@ -6509,7 +6882,7 @@
                     <pic:cNvPicPr preferRelativeResize="0"/>
                   </pic:nvPicPr>
                   <pic:blipFill>
-                    <a:blip r:embed="rId19"/>
+                    <a:blip r:embed="rId23"/>
                     <a:srcRect/>
                     <a:stretch>
                       <a:fillRect/>
@@ -6619,13 +6992,7 @@
         <w:rPr>
           <w:i/>
         </w:rPr>
-        <w:t xml:space="preserve"> with will retain their color and shape throughout the game to kee</w:t>
-      </w:r>
-      <w:r>
-        <w:rPr>
-          <w:i/>
-        </w:rPr>
-        <w:t xml:space="preserve">p the player aware of what items they should be looking for. </w:t>
+        <w:t xml:space="preserve"> with will retain their color and shape throughout the game to keep the player aware of what items they should be looking for. </w:t>
       </w:r>
     </w:p>
     <w:p>
@@ -6694,10 +7061,7 @@
       </w:r>
       <w:proofErr w:type="gramEnd"/>
       <w:r>
-        <w:t xml:space="preserve"> player to control various aspects of the game, from Sound, including music, ambient audio, and button sound adjustment, to Control</w:t>
-      </w:r>
-      <w:r>
-        <w:t>s which can map controls to different keys, Help, which has instructions, and Return that will bring the player back to the game.</w:t>
+        <w:t xml:space="preserve"> player to control various aspects of the game, from Sound, including music, ambient audio, and button sound adjustment, to Controls which can map controls to different keys, Help, which has instructions, and Return that will bring the player back to the game.</w:t>
       </w:r>
       <w:r>
         <w:rPr>
@@ -6725,7 +7089,7 @@
                     <pic:cNvPicPr preferRelativeResize="0"/>
                   </pic:nvPicPr>
                   <pic:blipFill>
-                    <a:blip r:embed="rId20"/>
+                    <a:blip r:embed="rId24"/>
                     <a:srcRect/>
                     <a:stretch>
                       <a:fillRect/>
@@ -6828,7 +7192,7 @@
                     <pic:cNvPicPr preferRelativeResize="0"/>
                   </pic:nvPicPr>
                   <pic:blipFill>
-                    <a:blip r:embed="rId21"/>
+                    <a:blip r:embed="rId25"/>
                     <a:srcRect/>
                     <a:stretch>
                       <a:fillRect/>
@@ -6888,7 +7252,7 @@
                     <pic:cNvPicPr preferRelativeResize="0"/>
                   </pic:nvPicPr>
                   <pic:blipFill>
-                    <a:blip r:embed="rId22"/>
+                    <a:blip r:embed="rId26"/>
                     <a:srcRect/>
                     <a:stretch>
                       <a:fillRect/>
@@ -6929,7 +7293,7 @@
                     <pic:cNvPicPr preferRelativeResize="0"/>
                   </pic:nvPicPr>
                   <pic:blipFill>
-                    <a:blip r:embed="rId23"/>
+                    <a:blip r:embed="rId27"/>
                     <a:srcRect/>
                     <a:stretch>
                       <a:fillRect/>
@@ -6970,7 +7334,7 @@
                     <pic:cNvPicPr preferRelativeResize="0"/>
                   </pic:nvPicPr>
                   <pic:blipFill>
-                    <a:blip r:embed="rId24"/>
+                    <a:blip r:embed="rId28"/>
                     <a:srcRect/>
                     <a:stretch>
                       <a:fillRect/>
@@ -7003,13 +7367,7 @@
         <w:rPr>
           <w:i/>
         </w:rPr>
-        <w:t>The Little R</w:t>
-      </w:r>
-      <w:r>
-        <w:rPr>
-          <w:i/>
-        </w:rPr>
-        <w:t xml:space="preserve">ain God will need a walking, jumping, falling, getting up, stun, and hurt animation, with sounds to go with each. </w:t>
+        <w:t xml:space="preserve">The Little Rain God will need a walking, jumping, falling, getting up, stun, and hurt animation, with sounds to go with each. </w:t>
       </w:r>
     </w:p>
     <w:p>
@@ -7038,7 +7396,7 @@
                     <pic:cNvPicPr preferRelativeResize="0"/>
                   </pic:nvPicPr>
                   <pic:blipFill>
-                    <a:blip r:embed="rId25"/>
+                    <a:blip r:embed="rId29"/>
                     <a:srcRect/>
                     <a:stretch>
                       <a:fillRect/>
@@ -7106,11 +7464,6 @@
           <w:i/>
         </w:rPr>
         <w:tab/>
-      </w:r>
-      <w:r>
-        <w:rPr>
-          <w:i/>
-        </w:rPr>
         <w:t xml:space="preserve">Noise from freesound.com can accompany the actions of the avatar when it interacts with its environment.  Windows voice recorder are available to capture </w:t>
       </w:r>
       <w:proofErr w:type="spellStart"/>
@@ -7132,13 +7485,7 @@
         <w:rPr>
           <w:i/>
         </w:rPr>
-        <w:t>can be org</w:t>
-      </w:r>
-      <w:r>
-        <w:rPr>
-          <w:i/>
-        </w:rPr>
-        <w:t>anized</w:t>
+        <w:t>can be organized</w:t>
       </w:r>
       <w:proofErr w:type="gramEnd"/>
       <w:r>
@@ -7220,13 +7567,7 @@
         <w:rPr>
           <w:i/>
         </w:rPr>
-        <w:t>Rain on plastic co</w:t>
-      </w:r>
-      <w:r>
-        <w:rPr>
-          <w:i/>
-        </w:rPr>
-        <w:t>ntainer, Bigger Windy Noises, Shiny sounds for sunshine</w:t>
+        <w:t>Rain on plastic container, Bigger Windy Noises, Shiny sounds for sunshine</w:t>
       </w:r>
     </w:p>
     <w:p>
@@ -7493,7 +7834,7 @@
                     <pic:cNvPicPr preferRelativeResize="0"/>
                   </pic:nvPicPr>
                   <pic:blipFill>
-                    <a:blip r:embed="rId26"/>
+                    <a:blip r:embed="rId30"/>
                     <a:srcRect/>
                     <a:stretch>
                       <a:fillRect/>
@@ -7555,7 +7896,7 @@
                     <pic:cNvPicPr preferRelativeResize="0"/>
                   </pic:nvPicPr>
                   <pic:blipFill>
-                    <a:blip r:embed="rId27"/>
+                    <a:blip r:embed="rId31"/>
                     <a:srcRect/>
                     <a:stretch>
                       <a:fillRect/>
@@ -7603,7 +7944,7 @@
                     <pic:cNvPicPr preferRelativeResize="0"/>
                   </pic:nvPicPr>
                   <pic:blipFill>
-                    <a:blip r:embed="rId28"/>
+                    <a:blip r:embed="rId32"/>
                     <a:srcRect/>
                     <a:stretch>
                       <a:fillRect/>
@@ -7644,7 +7985,7 @@
                     <pic:cNvPicPr preferRelativeResize="0"/>
                   </pic:nvPicPr>
                   <pic:blipFill>
-                    <a:blip r:embed="rId29"/>
+                    <a:blip r:embed="rId33"/>
                     <a:srcRect/>
                     <a:stretch>
                       <a:fillRect/>
@@ -7710,13 +8051,7 @@
         <w:rPr>
           <w:i/>
         </w:rPr>
-        <w:t xml:space="preserve"> in the CORE launcher will be used. This will keep track of</w:t>
-      </w:r>
-      <w:r>
-        <w:rPr>
-          <w:i/>
-        </w:rPr>
-        <w:t xml:space="preserve"> numeric values each class uses. The avatar’s speed and health is affected by tumbleweeds and lightning that </w:t>
+        <w:t xml:space="preserve"> in the CORE launcher will be used. This will keep track of numeric values each class uses. The avatar’s speed and health is affected by tumbleweeds and lightning that </w:t>
       </w:r>
       <w:proofErr w:type="gramStart"/>
       <w:r>
@@ -7730,13 +8065,7 @@
         <w:rPr>
           <w:i/>
         </w:rPr>
-        <w:t xml:space="preserve"> its capsule collider. The number of tumbleweeds and lightning strikes is proportional to drops collected as a storm forms. W</w:t>
-      </w:r>
-      <w:r>
-        <w:rPr>
-          <w:i/>
-        </w:rPr>
-        <w:t>hen the game starts, the avatar has a time limit it can collect raindrops.</w:t>
+        <w:t xml:space="preserve"> its capsule collider. The number of tumbleweeds and lightning strikes is proportional to drops collected as a storm forms. When the game starts, the avatar has a time limit it can collect raindrops.</w:t>
       </w:r>
     </w:p>
     <w:p>
@@ -7776,13 +8105,7 @@
         </w:rPr>
         <w:lastRenderedPageBreak/>
         <w:tab/>
-        <w:t>The game is available to anyone with virtual museum access worldwide.  Adaptations with major languages will be included using translation dictionaries.  When publi</w:t>
-      </w:r>
-      <w:r>
-        <w:rPr>
-          <w:i/>
-        </w:rPr>
-        <w:t xml:space="preserve">shing the game, it will be usable on Mac, PC, and platform renderings available on CORE.  </w:t>
+        <w:t xml:space="preserve">The game is available to anyone with virtual museum access worldwide.  Adaptations with major languages will be included using translation dictionaries.  When publishing the game, it will be usable on Mac, PC, and platform renderings available on CORE.  </w:t>
       </w:r>
     </w:p>
     <w:p/>
@@ -7808,13 +8131,7 @@
         <w:rPr>
           <w:i/>
         </w:rPr>
-        <w:t xml:space="preserve">When creating the project, it will run at intervals to make sure it is working as intended with an IDE.  Visual Studio can debug automatically and trace sections of code.  Asserts, if-statements, and try-catch statements are usable for exception handling. </w:t>
-      </w:r>
-      <w:r>
-        <w:rPr>
-          <w:i/>
-        </w:rPr>
-        <w:t xml:space="preserve"> Profiling </w:t>
+        <w:t xml:space="preserve">When creating the project, it will run at intervals to make sure it is working as intended with an IDE.  Visual Studio can debug automatically and trace sections of code.  Asserts, if-statements, and try-catch statements are usable for exception handling.  Profiling </w:t>
       </w:r>
       <w:proofErr w:type="gramStart"/>
       <w:r>
@@ -7842,13 +8159,7 @@
         <w:rPr>
           <w:i/>
         </w:rPr>
-        <w:t xml:space="preserve"> for desired output.  Computer logging should reflect when game objects interact with another by experimenting the game an</w:t>
-      </w:r>
-      <w:r>
-        <w:rPr>
-          <w:i/>
-        </w:rPr>
-        <w:t>d stimulating for the desired response.</w:t>
+        <w:t xml:space="preserve"> for desired output.  Computer logging should reflect when game objects interact with another by experimenting the game and stimulating for the desired response.</w:t>
       </w:r>
     </w:p>
     <w:p/>
@@ -7883,13 +8194,7 @@
         <w:rPr>
           <w:i/>
         </w:rPr>
-        <w:t xml:space="preserve"> and the game is short enough that save files are not needed.  Hexadecimal mac id filtering can limit the use of this softw</w:t>
-      </w:r>
-      <w:r>
-        <w:rPr>
-          <w:i/>
-        </w:rPr>
-        <w:t xml:space="preserve">are to museum visitors only.  </w:t>
+        <w:t xml:space="preserve"> and the game is short enough that save files are not needed.  Hexadecimal mac id filtering can limit the use of this software to museum visitors only.  </w:t>
       </w:r>
     </w:p>
     <w:sectPr>
@@ -8015,7 +8320,7 @@
         <w:noProof/>
         <w:color w:val="000000"/>
       </w:rPr>
-      <w:t>17</w:t>
+      <w:t>19</w:t>
     </w:r>
     <w:r>
       <w:rPr>
@@ -8143,7 +8448,7 @@
         <w:noProof/>
         <w:color w:val="000000"/>
       </w:rPr>
-      <w:t>17</w:t>
+      <w:t>19</w:t>
     </w:r>
     <w:r>
       <w:rPr>
@@ -8234,21 +8539,7 @@
         <w:color w:val="000000"/>
       </w:rPr>
       <w:tab/>
-      <w:t>version ##</w:t>
-    </w:r>
-    <w:proofErr w:type="gramStart"/>
-    <w:r>
-      <w:rPr>
-        <w:color w:val="000000"/>
-      </w:rPr>
-      <w:t>.#</w:t>
-    </w:r>
-    <w:proofErr w:type="gramEnd"/>
-    <w:r>
-      <w:rPr>
-        <w:color w:val="000000"/>
-      </w:rPr>
-      <w:t>#</w:t>
+      <w:t>version 2.0</w:t>
     </w:r>
   </w:p>
 </w:hdr>
@@ -8983,6 +9274,60 @@
       <w:u w:val="single"/>
     </w:rPr>
   </w:style>
+  <w:style w:type="paragraph" w:styleId="Header">
+    <w:name w:val="header"/>
+    <w:basedOn w:val="Normal"/>
+    <w:link w:val="HeaderChar"/>
+    <w:uiPriority w:val="99"/>
+    <w:unhideWhenUsed/>
+    <w:rsid w:val="0081769A"/>
+    <w:pPr>
+      <w:tabs>
+        <w:tab w:val="center" w:pos="4680"/>
+        <w:tab w:val="right" w:pos="9360"/>
+      </w:tabs>
+    </w:pPr>
+  </w:style>
+  <w:style w:type="character" w:customStyle="1" w:styleId="HeaderChar">
+    <w:name w:val="Header Char"/>
+    <w:basedOn w:val="DefaultParagraphFont"/>
+    <w:link w:val="Header"/>
+    <w:uiPriority w:val="99"/>
+    <w:rsid w:val="0081769A"/>
+  </w:style>
+  <w:style w:type="paragraph" w:styleId="Footer">
+    <w:name w:val="footer"/>
+    <w:basedOn w:val="Normal"/>
+    <w:link w:val="FooterChar"/>
+    <w:uiPriority w:val="99"/>
+    <w:unhideWhenUsed/>
+    <w:rsid w:val="0081769A"/>
+    <w:pPr>
+      <w:tabs>
+        <w:tab w:val="center" w:pos="4680"/>
+        <w:tab w:val="right" w:pos="9360"/>
+      </w:tabs>
+    </w:pPr>
+  </w:style>
+  <w:style w:type="character" w:customStyle="1" w:styleId="FooterChar">
+    <w:name w:val="Footer Char"/>
+    <w:basedOn w:val="DefaultParagraphFont"/>
+    <w:link w:val="Footer"/>
+    <w:uiPriority w:val="99"/>
+    <w:rsid w:val="0081769A"/>
+  </w:style>
+  <w:style w:type="character" w:styleId="FollowedHyperlink">
+    <w:name w:val="FollowedHyperlink"/>
+    <w:basedOn w:val="DefaultParagraphFont"/>
+    <w:uiPriority w:val="99"/>
+    <w:semiHidden/>
+    <w:unhideWhenUsed/>
+    <w:rsid w:val="00172A07"/>
+    <w:rPr>
+      <w:color w:val="800080" w:themeColor="followedHyperlink"/>
+      <w:u w:val="single"/>
+    </w:rPr>
+  </w:style>
 </w:styles>
 </file>
 

</xml_diff>